<commit_message>
Trabalho matinal de preenchimento do checker mother fucker!
</commit_message>
<xml_diff>
--- a/ projeto-compiladores-blr/ProjetoCompiladores/Documentação/Restrições contextuais.docx
+++ b/ projeto-compiladores-blr/ProjetoCompiladores/Documentação/Restrições contextuais.docx
@@ -155,8 +155,6 @@
               </w:rPr>
               <w:t>ados a operandos do mesmo tipo.</w:t>
             </w:r>
-            <w:bookmarkStart w:id="0" w:name="_GoBack"/>
-            <w:bookmarkEnd w:id="0"/>
           </w:p>
         </w:tc>
       </w:tr>
@@ -587,6 +585,79 @@
                 <w:highlight w:val="yellow"/>
               </w:rPr>
               <w:t>.</w:t>
+            </w:r>
+          </w:p>
+        </w:tc>
+      </w:tr>
+      <w:tr>
+        <w:tc>
+          <w:tcPr>
+            <w:tcW w:w="549" w:type="dxa"/>
+          </w:tcPr>
+          <w:p>
+            <w:pPr>
+              <w:jc w:val="center"/>
+              <w:rPr>
+                <w:highlight w:val="yellow"/>
+              </w:rPr>
+            </w:pPr>
+            <w:r>
+              <w:rPr>
+                <w:highlight w:val="yellow"/>
+              </w:rPr>
+              <w:t>13</w:t>
+            </w:r>
+          </w:p>
+        </w:tc>
+        <w:tc>
+          <w:tcPr>
+            <w:tcW w:w="8204" w:type="dxa"/>
+          </w:tcPr>
+          <w:p>
+            <w:r>
+              <w:rPr>
+                <w:highlight w:val="yellow"/>
+              </w:rPr>
+              <w:t>O número de argumentos de uma chamada de função deve ser igual ao número de parâmetros da mesma.</w:t>
+            </w:r>
+          </w:p>
+        </w:tc>
+      </w:tr>
+      <w:tr>
+        <w:tc>
+          <w:tcPr>
+            <w:tcW w:w="549" w:type="dxa"/>
+          </w:tcPr>
+          <w:p>
+            <w:pPr>
+              <w:jc w:val="center"/>
+              <w:rPr>
+                <w:highlight w:val="yellow"/>
+              </w:rPr>
+            </w:pPr>
+            <w:r>
+              <w:rPr>
+                <w:highlight w:val="yellow"/>
+              </w:rPr>
+              <w:t>14</w:t>
+            </w:r>
+          </w:p>
+        </w:tc>
+        <w:tc>
+          <w:tcPr>
+            <w:tcW w:w="8204" w:type="dxa"/>
+          </w:tcPr>
+          <w:p>
+            <w:pPr>
+              <w:rPr>
+                <w:highlight w:val="yellow"/>
+              </w:rPr>
+            </w:pPr>
+            <w:r>
+              <w:rPr>
+                <w:highlight w:val="yellow"/>
+              </w:rPr>
+              <w:t xml:space="preserve">Os operandos </w:t>
             </w:r>
           </w:p>
         </w:tc>
@@ -713,7 +784,6 @@
     </w:p>
     <w:p>
       <w:r>
-        <w:lastRenderedPageBreak/>
         <w:t xml:space="preserve">- Na definição de funções não é dito se tem ou não retorno e nem qual o tipo dele. Então não vai existir nenhuma restrição dizendo algo a respeito de retorno de funções. </w:t>
       </w:r>
       <w:r>

</xml_diff>